<commit_message>
Ajout des jointures + sortie de la liste du planning + Ajout détection des lignes multiples.
</commit_message>
<xml_diff>
--- a/Tools/template_planning.docx
+++ b/Tools/template_planning.docx
@@ -54,42 +54,62 @@
       <w:r>
         <w:rPr/>
         <w:t xml:space="preserve"> %}</w:t>
-      </w:r>
-    </w:p>
-    <w:p>
-      <w:pPr>
-        <w:pStyle w:val="Corpsdetexte"/>
-        <w:bidi w:val="0"/>
-        <w:spacing w:before="240" w:after="120"/>
-        <w:rPr/>
-      </w:pPr>
-      <w:r>
-        <w:rPr/>
-        <w:t>{{date.}}</w:t>
-      </w:r>
-    </w:p>
-    <w:p>
-      <w:pPr>
-        <w:pStyle w:val="Corpsdetexte"/>
-        <w:bidi w:val="0"/>
-        <w:spacing w:before="240" w:after="120"/>
-        <w:rPr/>
-      </w:pPr>
-      <w:r>
-        <w:rPr/>
-        <w:t>{% endfor %}</w:t>
-      </w:r>
-    </w:p>
-    <w:p>
-      <w:pPr>
-        <w:pStyle w:val="Corpsdetexte"/>
-        <w:bidi w:val="0"/>
-        <w:spacing w:before="240" w:after="120"/>
-        <w:rPr/>
-      </w:pPr>
-      <w:r>
-        <w:rPr/>
-      </w:r>
+        <w:br/>
+      </w:r>
+      <w:bookmarkStart w:id="0" w:name="__DdeLink__24_2066914942"/>
+      <w:r>
+        <w:rPr/>
+        <w:t xml:space="preserve">{{date.planning_date}} </w:t>
+      </w:r>
+      <w:r>
+        <w:rPr>
+          <w:b/>
+          <w:bCs/>
+        </w:rPr>
+        <w:t>–</w:t>
+      </w:r>
+      <w:r>
+        <w:rPr/>
+        <w:t xml:space="preserve"> {{date.planning_fk_serie.serie_title}} </w:t>
+      </w:r>
+      <w:r>
+        <w:rPr>
+          <w:b/>
+          <w:bCs/>
+        </w:rPr>
+        <w:t xml:space="preserve">– </w:t>
+      </w:r>
+      <w:r>
+        <w:rPr/>
+        <w:t>{{date.planning_fk_</w:t>
+      </w:r>
+      <w:r>
+        <w:rPr>
+          <w:rFonts w:eastAsia="Noto Serif CJK SC" w:cs="FreeSans"/>
+          <w:color w:val="auto"/>
+          <w:kern w:val="2"/>
+          <w:sz w:val="24"/>
+          <w:szCs w:val="24"/>
+          <w:lang w:val="fr-FR" w:eastAsia="zh-CN" w:bidi="hi-IN"/>
+        </w:rPr>
+        <w:t>season</w:t>
+      </w:r>
+      <w:r>
+        <w:rPr/>
+        <w:t xml:space="preserve">.season_title}} </w:t>
+      </w:r>
+      <w:r>
+        <w:rPr>
+          <w:b/>
+          <w:bCs/>
+        </w:rPr>
+        <w:t xml:space="preserve">– </w:t>
+      </w:r>
+      <w:r>
+        <w:rPr/>
+        <w:t>{{date.planning_episode_id}}{% endfor %}</w:t>
+      </w:r>
+      <w:bookmarkEnd w:id="0"/>
     </w:p>
     <w:sectPr>
       <w:type w:val="nextPage"/>

</xml_diff>